<commit_message>
caught unfinished section and fixed
</commit_message>
<xml_diff>
--- a/ms/overleaf/main.docx
+++ b/ms/overleaf/main.docx
@@ -129,7 +129,7 @@
         <w:t xml:space="preserve"> </w:t>
       </w:r>
       <w:r>
-        <w:t xml:space="preserve">Non-equilibrium dynamics, ecology-evolution synthesis, neutral theory, maximum entropy, next generation sequencing</w:t>
+        <w:t xml:space="preserve">Non-equilibrium dynamics; ecology-evolution synthesis; neutral theory; maximum entropy; next generation sequencing</w:t>
       </w:r>
     </w:p>
     <w:p>
@@ -840,27 +840,25 @@
     </w:p>
     <w:p>
       <w:r>
-        <w:t xml:space="preserve">need to talk about fig 1 and fig 2, where they come from in relation to option 1 and 2, and also talk about using model selection</w:t>
-      </w:r>
-    </w:p>
-    <w:p>
-      <w:r>
-        <w:t xml:space="preserve">Figure [fig:cycles] derives from comparing summaries of deviation from neutral/statistical equilibrium on the y-axis and deviations from equilibrial demography/diversification on the x-axis. Systems will cycle through this space in</w:t>
-      </w:r>
-    </w:p>
-    <w:p>
-      <w:r>
-        <w:t xml:space="preserve">Figure [fig:cycles] describes a space containing all hypothetical communities, either deviating or conforming to equilibrial predictions from macroecology and evolutionary demography. Trajectories of biodiversity assemblages through this space show how communities can transition between different phases of equilibrium and non-equilibrium.</w:t>
-      </w:r>
-    </w:p>
-    <w:p>
-      <w:r>
-        <w:t xml:space="preserve">We bring to bear other predictions from joint eco-evolutionary inference including the relationship between lineage age (colonization or divergence time inferred from molecular data) and lineage abundance (Fig. [fig:age-abund]), and model selection of joint population genetic-community assembly models (see Box [box:dry]).</w:t>
-      </w:r>
-    </w:p>
-    <w:p>
-      <w:r>
-        <w:t xml:space="preserve">WHEN/WHY TO USE PATTERNS (FIG 1 and 2) VERSUS MODELING</w:t>
+        <w:t xml:space="preserve">We propose a simple yet powerful way to summarize joint inference into deviations from ecological and evolutionary/demographic equilibrium. Assuming that equilibrial models have been independently or jointly fit (Box [box:dry]) to a dataset of macroecological metrics (such as species abundances) and genetic/genomic variables (such as community-wide polymorphism data) we can then contrast the system’s deviation from ecological equilibrium with its deviation from evolutionary/demographic equilibrium (Fig. [fig:cycles]). Ecological deviations can be measured by, e.g., the previously discussed z-score</w:t>
+      </w:r>
+      <w:r>
+        <w:t xml:space="preserve"> </w:t>
+      </w:r>
+      <w:r>
+        <w:t xml:space="preserve">[26]</w:t>
+      </w:r>
+      <w:r>
+        <w:t xml:space="preserve">, while evolutionary/demographic deviations can be captured by summary statistics such as community-averaged Tajima’s D. The space of equilibrium and non-equilibrium states that this comparison generates (Fig. [fig:cycles]) can be used to understand a communitie’s current state, and predict its past and future. Additional predictions from joint eco-evolutionary inference can be tested to further understand a systems’ trajectory through phases of equilibrium and non-equilibrium. One particularly useful metric is the relationship between lineage age (colonization or divergence time inferred from molecular data) and lineage abundance (Fig. [fig:age-abund]), which is known to be a telling test of the NTB</w:t>
+      </w:r>
+      <w:r>
+        <w:t xml:space="preserve"> </w:t>
+      </w:r>
+      <w:r>
+        <w:t xml:space="preserve">[11, 58]</w:t>
+      </w:r>
+      <w:r>
+        <w:t xml:space="preserve">. Cometing different models of assembly and coalescence in a model selection framework can also provide insight.</w:t>
       </w:r>
     </w:p>
     <w:p>
@@ -884,12 +882,7 @@
         <w:t xml:space="preserve">[66]</w:t>
       </w:r>
       <w:r>
-        <w:t xml:space="preserve">. We hypothesize that these regular disturbances can lead to cycles of non-equilibrium in observed biodiversity patterns.</w:t>
-      </w:r>
-    </w:p>
-    <w:p>
-      <w:r>
-        <w:t xml:space="preserve">A clockwise cycle through the space depicted in Figure [fig:cycles] would indicate:</w:t>
+        <w:t xml:space="preserve">. We hypothesize that these regular disturbances can lead to cycles of non-equilibrium in observed biodiversity patterns. Using the phase space of equilibrium and non-equilibrium states showing in Figure [fig:cycles] a clockwise cycle through this space would indicate:</w:t>
       </w:r>
     </w:p>
     <w:p>
@@ -1151,7 +1144,7 @@
     </w:p>
     <w:p>
       <w:r>
-        <w:t xml:space="preserve">A complete cycle cannot be observed without a time machine, but by combining ahistorical ecological theory and population/phylogenetic inference methods using community-level genetic data we can identify where in this space our focal systems are located. To determine the trajectory of our focal systems through this space we must more deeply explore the joint inference of community assembly and evolutionary processes. In the following sections we do that for each transition shown in Figure [fig:cycles]. We bring to bear other predictions from joint eco-evolutionary inference including the relationship between lineage age (colonization or divergence time inferred from molecular data) and lineage abundance (Fig. [fig:age-abund]), and model selection of joint population genetic-community assembly models (see Box [box:dry]).</w:t>
+        <w:t xml:space="preserve">A complete cycle cannot be observed without a time machine, but by combining ahistorical ecological theory and population/phylogenetic inference methods using community-level genetic data we can identify where in this space our focal systems are located. To determine their trajectory through this space we must more deeply explore the joint inference of community assembly and evolutionary processes. In the following sections we do that for each transition shown in Figure [fig:cycles] using patterns of lineage age and abundance together with model selection.</w:t>
       </w:r>
     </w:p>
     <w:p>
@@ -2008,337 +2001,13 @@
       </w:r>
     </w:p>
     <w:p>
-      <w:r>
-        <w:drawing>
-          <wp:inline>
-            <wp:extent cx="1524000" cy="1524000"/>
-            <wp:effectExtent b="0" l="0" r="0" t="0"/>
-            <wp:docPr descr="" id="1" name="Picture"/>
-            <a:graphic>
-              <a:graphicData uri="http://schemas.openxmlformats.org/drawingml/2006/picture">
-                <pic:pic>
-                  <pic:nvPicPr>
-                    <pic:cNvPr descr="fig_cycles.pdf" id="0" name="Picture"/>
-                    <pic:cNvPicPr>
-                      <a:picLocks noChangeArrowheads="1" noChangeAspect="1"/>
-                    </pic:cNvPicPr>
-                  </pic:nvPicPr>
-                  <pic:blipFill>
-                    <a:blip r:embed="rId54"/>
-                    <a:stretch>
-                      <a:fillRect/>
-                    </a:stretch>
-                  </pic:blipFill>
-                  <pic:spPr bwMode="auto">
-                    <a:xfrm>
-                      <a:off x="0" y="0"/>
-                      <a:ext cx="1524000" cy="1524000"/>
-                    </a:xfrm>
-                    <a:prstGeom prst="rect">
-                      <a:avLst/>
-                    </a:prstGeom>
-                    <a:noFill/>
-                    <a:ln w="9525">
-                      <a:noFill/>
-                      <a:headEnd/>
-                      <a:tailEnd/>
-                    </a:ln>
-                  </pic:spPr>
-                </pic:pic>
-              </a:graphicData>
-            </a:graphic>
-          </wp:inline>
-        </w:drawing>
-      </w:r>
-    </w:p>
-    <w:p>
-      <w:pPr>
-        <w:pStyle w:val="ImageCaption"/>
-      </w:pPr>
-      <w:r>
-        <w:t xml:space="preserve">Hypothesized cycles between different states of equilibrium and non-equilibrium in ecological theory (y-axis) and evolutionary demography/diversification (x-axis). Deviations from ecological theory can be quantified by the previously discussed exact tests</w:t>
-      </w:r>
-      <w:r>
-        <w:t xml:space="preserve"> </w:t>
-      </w:r>
-      <w:r>
-        <w:t xml:space="preserve">[25]</w:t>
-      </w:r>
-      <w:r>
-        <w:t xml:space="preserve"> </w:t>
-      </w:r>
-      <w:r>
-        <w:t xml:space="preserve">and z-scores</w:t>
-      </w:r>
-      <w:r>
-        <w:t xml:space="preserve"> </w:t>
-      </w:r>
-      <w:r>
-        <w:t xml:space="preserve">[26]</w:t>
-      </w:r>
-      <w:r>
-        <w:t xml:space="preserve">, while many statistics are available to quantify departure from demographic/diversification steady state including the previously discussed Tajima’s D. Panels I–IV are discussed in the text. Colors correspond to deviation from ahistorical ecological theory and evolutionary equilibrium. Black cycle corresponds to non-equilibrium initiated by ecological disturbance (with potential to continue to evolutionary non-equilibrium or relaxation to equilibrium). White cycle is initiated by evolutionary innovation.</w:t>
-      </w:r>
-    </w:p>
-    <w:p>
-      <w:r>
-        <w:drawing>
-          <wp:inline>
-            <wp:extent cx="1524000" cy="1524000"/>
-            <wp:effectExtent b="0" l="0" r="0" t="0"/>
-            <wp:docPr descr="" id="1" name="Picture"/>
-            <a:graphic>
-              <a:graphicData uri="http://schemas.openxmlformats.org/drawingml/2006/picture">
-                <pic:pic>
-                  <pic:nvPicPr>
-                    <pic:cNvPr descr="fig_age-abund.pdf" id="0" name="Picture"/>
-                    <pic:cNvPicPr>
-                      <a:picLocks noChangeArrowheads="1" noChangeAspect="1"/>
-                    </pic:cNvPicPr>
-                  </pic:nvPicPr>
-                  <pic:blipFill>
-                    <a:blip r:embed="rId55"/>
-                    <a:stretch>
-                      <a:fillRect/>
-                    </a:stretch>
-                  </pic:blipFill>
-                  <pic:spPr bwMode="auto">
-                    <a:xfrm>
-                      <a:off x="0" y="0"/>
-                      <a:ext cx="1524000" cy="1524000"/>
-                    </a:xfrm>
-                    <a:prstGeom prst="rect">
-                      <a:avLst/>
-                    </a:prstGeom>
-                    <a:noFill/>
-                    <a:ln w="9525">
-                      <a:noFill/>
-                      <a:headEnd/>
-                      <a:tailEnd/>
-                    </a:ln>
-                  </pic:spPr>
-                </pic:pic>
-              </a:graphicData>
-            </a:graphic>
-          </wp:inline>
-        </w:drawing>
-      </w:r>
-    </w:p>
-    <w:p>
-      <w:pPr>
-        <w:pStyle w:val="ImageCaption"/>
-      </w:pPr>
-      <w:r>
-        <w:t xml:space="preserve">Hypothesized relationships between lineage age and abundance under different evo-ecological scenarios. Colors correspond to panels in Figure [fig:cycles]: teal is evo-ecological equilibrium; green is rapid transition to ecological non-equilibrium following short timescale disturbance; dark brown is non-equilibrium in both ecological and evolutionary metrics.</w:t>
-      </w:r>
-    </w:p>
-    <w:p>
       <w:pPr>
         <w:pStyle w:val="Heading1"/>
       </w:pPr>
-      <w:bookmarkStart w:id="56" w:name="box-boxdry-figures"/>
-      <w:bookmarkEnd w:id="56"/>
+      <w:bookmarkStart w:id="54" w:name="box-boxdry-figures"/>
+      <w:bookmarkEnd w:id="54"/>
       <w:r>
         <w:t xml:space="preserve">Box [box:dry] figures</w:t>
-      </w:r>
-    </w:p>
-    <w:p>
-      <w:r>
-        <w:drawing>
-          <wp:inline>
-            <wp:extent cx="1524000" cy="1524000"/>
-            <wp:effectExtent b="0" l="0" r="0" t="0"/>
-            <wp:docPr descr="" id="1" name="Picture"/>
-            <a:graphic>
-              <a:graphicData uri="http://schemas.openxmlformats.org/drawingml/2006/picture">
-                <pic:pic>
-                  <pic:nvPicPr>
-                    <pic:cNvPr descr="fig_metab.pdf" id="0" name="Picture"/>
-                    <pic:cNvPicPr>
-                      <a:picLocks noChangeArrowheads="1" noChangeAspect="1"/>
-                    </pic:cNvPicPr>
-                  </pic:nvPicPr>
-                  <pic:blipFill>
-                    <a:blip r:embed="rId57"/>
-                    <a:stretch>
-                      <a:fillRect/>
-                    </a:stretch>
-                  </pic:blipFill>
-                  <pic:spPr bwMode="auto">
-                    <a:xfrm>
-                      <a:off x="0" y="0"/>
-                      <a:ext cx="1524000" cy="1524000"/>
-                    </a:xfrm>
-                    <a:prstGeom prst="rect">
-                      <a:avLst/>
-                    </a:prstGeom>
-                    <a:noFill/>
-                    <a:ln w="9525">
-                      <a:noFill/>
-                      <a:headEnd/>
-                      <a:tailEnd/>
-                    </a:ln>
-                  </pic:spPr>
-                </pic:pic>
-              </a:graphicData>
-            </a:graphic>
-          </wp:inline>
-        </w:drawing>
-      </w:r>
-    </w:p>
-    <w:p>
-      <w:pPr>
-        <w:pStyle w:val="ImageCaption"/>
-      </w:pPr>
-      <w:r>
-        <w:t xml:space="preserve">Pipeline to estimate true abundances from metabarcoding data. The pipeline follows sequence generation, matching sequences to a phylogeny (generated from the sequences themselves, or better yet from higher coverage data) and finally Bayesian hierarchical modeling leading to abundance estimates.</w:t>
-      </w:r>
-    </w:p>
-    <w:p>
-      <w:r>
-        <w:drawing>
-          <wp:inline>
-            <wp:extent cx="1524000" cy="1524000"/>
-            <wp:effectExtent b="0" l="0" r="0" t="0"/>
-            <wp:docPr descr="" id="1" name="Picture"/>
-            <a:graphic>
-              <a:graphicData uri="http://schemas.openxmlformats.org/drawingml/2006/picture">
-                <pic:pic>
-                  <pic:nvPicPr>
-                    <pic:cNvPr descr="fig_abundEst-1.pdf" id="0" name="Picture"/>
-                    <pic:cNvPicPr>
-                      <a:picLocks noChangeArrowheads="1" noChangeAspect="1"/>
-                    </pic:cNvPicPr>
-                  </pic:nvPicPr>
-                  <pic:blipFill>
-                    <a:blip r:embed="rId58"/>
-                    <a:stretch>
-                      <a:fillRect/>
-                    </a:stretch>
-                  </pic:blipFill>
-                  <pic:spPr bwMode="auto">
-                    <a:xfrm>
-                      <a:off x="0" y="0"/>
-                      <a:ext cx="1524000" cy="1524000"/>
-                    </a:xfrm>
-                    <a:prstGeom prst="rect">
-                      <a:avLst/>
-                    </a:prstGeom>
-                    <a:noFill/>
-                    <a:ln w="9525">
-                      <a:noFill/>
-                      <a:headEnd/>
-                      <a:tailEnd/>
-                    </a:ln>
-                  </pic:spPr>
-                </pic:pic>
-              </a:graphicData>
-            </a:graphic>
-          </wp:inline>
-        </w:drawing>
-      </w:r>
-    </w:p>
-    <w:p>
-      <w:pPr>
-        <w:pStyle w:val="ImageCaption"/>
-      </w:pPr>
-      <w:r>
-        <w:t xml:space="preserve">Demonstration of agreement between actual and estimated abundances. Actual (simulated) abundances are on the x-axis, which the y-axis shows estimated abundances (error bars are 95% maximum credible intervals). The simulation study is described in the supplement.</w:t>
-      </w:r>
-    </w:p>
-    <w:p>
-      <w:r>
-        <w:drawing>
-          <wp:inline>
-            <wp:extent cx="5334000" cy="3346906"/>
-            <wp:effectExtent b="0" l="0" r="0" t="0"/>
-            <wp:docPr descr="" id="1" name="Picture"/>
-            <a:graphic>
-              <a:graphicData uri="http://schemas.openxmlformats.org/drawingml/2006/picture">
-                <pic:pic>
-                  <pic:nvPicPr>
-                    <pic:cNvPr descr="fig_gimmeSAD.png" id="0" name="Picture"/>
-                    <pic:cNvPicPr>
-                      <a:picLocks noChangeArrowheads="1" noChangeAspect="1"/>
-                    </pic:cNvPicPr>
-                  </pic:nvPicPr>
-                  <pic:blipFill>
-                    <a:blip r:embed="rId59"/>
-                    <a:stretch>
-                      <a:fillRect/>
-                    </a:stretch>
-                  </pic:blipFill>
-                  <pic:spPr bwMode="auto">
-                    <a:xfrm>
-                      <a:off x="0" y="0"/>
-                      <a:ext cx="5334000" cy="3346906"/>
-                    </a:xfrm>
-                    <a:prstGeom prst="rect">
-                      <a:avLst/>
-                    </a:prstGeom>
-                    <a:noFill/>
-                    <a:ln w="9525">
-                      <a:noFill/>
-                      <a:headEnd/>
-                      <a:tailEnd/>
-                    </a:ln>
-                  </pic:spPr>
-                </pic:pic>
-              </a:graphicData>
-            </a:graphic>
-          </wp:inline>
-        </w:drawing>
-      </w:r>
-    </w:p>
-    <w:p>
-      <w:pPr>
-        <w:pStyle w:val="ImageCaption"/>
-      </w:pPr>
-      <w:r>
-        <w:t xml:space="preserve">The gimmeSAD</w:t>
-      </w:r>
-      <m:oMath>
-        <m:r>
-          <m:rPr>
-            <m:sty m:val="p"/>
-          </m:rPr>
-          <m:t>π</m:t>
-        </m:r>
-      </m:oMath>
-      <w:r>
-        <w:t xml:space="preserve"> </w:t>
-      </w:r>
-      <w:r>
-        <w:t xml:space="preserve">pipeline. The forward time models involves multi-regional expansion generating local abundance distributions over time with heterogeneity in colonization times. These temporally dynamic local abundances are re-scaled into local</w:t>
-      </w:r>
-      <w:r>
-        <w:t xml:space="preserve"> </w:t>
-      </w:r>
-      <m:oMath>
-        <m:sSub>
-          <m:e>
-            <m:r>
-              <m:rPr>
-                <m:sty m:val="p"/>
-              </m:rPr>
-              <m:t>n</m:t>
-            </m:r>
-          </m:e>
-          <m:sub>
-            <m:r>
-              <m:rPr>
-                <m:sty m:val="p"/>
-              </m:rPr>
-              <m:t>e</m:t>
-            </m:r>
-          </m:sub>
-        </m:sSub>
-      </m:oMath>
-      <w:r>
-        <w:t xml:space="preserve"> </w:t>
-      </w:r>
-      <w:r>
-        <w:t xml:space="preserve">distributions over time to generate multi-species genetic data the the coalescent, which is summarized here with a time-dependent joint spectrum of genetic diversity statistics.</w:t>
       </w:r>
     </w:p>
     <w:p>
@@ -4749,7 +4418,7 @@
     </w:lvl>
   </w:abstractNum>
   <w:abstractNum w:abstractNumId="990">
-    <w:nsid w:val="61592d03"/>
+    <w:nsid w:val="53e3d4ac"/>
     <w:multiLevelType w:val="multilevel"/>
     <w:lvl w:ilvl="0">
       <w:numFmt w:val="bullet"/>
@@ -4830,7 +4499,7 @@
     </w:lvl>
   </w:abstractNum>
   <w:abstractNum w:abstractNumId="991">
-    <w:nsid w:val="90c14b0c"/>
+    <w:nsid w:val="3a631346"/>
     <w:multiLevelType w:val="multilevel"/>
     <w:lvl w:ilvl="0">
       <w:numFmt w:val="bullet"/>
@@ -4911,7 +4580,7 @@
     </w:lvl>
   </w:abstractNum>
   <w:abstractNum w:abstractNumId="99201">
-    <w:nsid w:val="e856a6f1"/>
+    <w:nsid w:val="9a890876"/>
     <w:multiLevelType w:val="multilevel"/>
     <w:lvl w:ilvl="0">
       <w:start w:val="1"/>

</xml_diff>